<commit_message>
Mer felanalyser till Blackbox testing av triangel.exe
</commit_message>
<xml_diff>
--- a/Triangel/applikation/Blackbox Test Av Triangel.exe.docx
+++ b/Triangel/applikation/Blackbox Test Av Triangel.exe.docx
@@ -1023,7 +1023,7 @@
           </w:tcPr>
           <w:p>
             <w:r>
-              <w:t>Se Problemanalys för Test 9</w:t>
+              <w:t xml:space="preserve">Se Problemanalys för Test </w:t>
             </w:r>
           </w:p>
         </w:tc>
@@ -1496,7 +1496,107 @@
           <w:sz w:val="24"/>
           <w:szCs w:val="24"/>
         </w:rPr>
-        <w:t>Slutsats fel Test 3-</w:t>
+        <w:t>P</w:t>
+      </w:r>
+      <w:r>
+        <w:rPr>
+          <w:sz w:val="24"/>
+          <w:szCs w:val="24"/>
+        </w:rPr>
+        <w:t>rogrammet problem med avrundning. Baserat utifrån tes</w:t>
+      </w:r>
+      <w:r>
+        <w:rPr>
+          <w:sz w:val="24"/>
+          <w:szCs w:val="24"/>
+        </w:rPr>
+        <w:t xml:space="preserve">t 3 och 4 så ser vi att det är </w:t>
+      </w:r>
+      <w:proofErr w:type="spellStart"/>
+      <w:r>
+        <w:rPr>
+          <w:sz w:val="24"/>
+          <w:szCs w:val="24"/>
+        </w:rPr>
+        <w:t>Int</w:t>
+      </w:r>
+      <w:r>
+        <w:rPr>
+          <w:sz w:val="24"/>
+          <w:szCs w:val="24"/>
+        </w:rPr>
+        <w:t>eger</w:t>
+      </w:r>
+      <w:proofErr w:type="spellEnd"/>
+      <w:r>
+        <w:rPr>
+          <w:sz w:val="24"/>
+          <w:szCs w:val="24"/>
+        </w:rPr>
+        <w:t xml:space="preserve"> (C#)</w:t>
+      </w:r>
+      <w:r>
+        <w:rPr>
+          <w:sz w:val="24"/>
+          <w:szCs w:val="24"/>
+        </w:rPr>
+        <w:t xml:space="preserve"> avrundning. Det e</w:t>
+      </w:r>
+      <w:r>
+        <w:rPr>
+          <w:sz w:val="24"/>
+          <w:szCs w:val="24"/>
+        </w:rPr>
+        <w:t>ftersom Test 3 skapar en Likbent triangel Istället f</w:t>
+      </w:r>
+      <w:r>
+        <w:rPr>
+          <w:sz w:val="24"/>
+          <w:szCs w:val="24"/>
+        </w:rPr>
+        <w:t>ör</w:t>
+      </w:r>
+      <w:r>
+        <w:rPr>
+          <w:sz w:val="24"/>
+          <w:szCs w:val="24"/>
+        </w:rPr>
+        <w:t xml:space="preserve"> o</w:t>
+      </w:r>
+      <w:r>
+        <w:rPr>
+          <w:sz w:val="24"/>
+          <w:szCs w:val="24"/>
+        </w:rPr>
+        <w:t xml:space="preserve">liksidig som </w:t>
+      </w:r>
+      <w:r>
+        <w:rPr>
+          <w:sz w:val="24"/>
+          <w:szCs w:val="24"/>
+        </w:rPr>
+        <w:t>är förväntat vid 3 olika värden. Dessutom av vidaretester av decimaltal vid Test 4 s</w:t>
+      </w:r>
+      <w:r>
+        <w:rPr>
+          <w:sz w:val="24"/>
+          <w:szCs w:val="24"/>
+        </w:rPr>
+        <w:t>å förväntas</w:t>
+      </w:r>
+      <w:r>
+        <w:rPr>
+          <w:sz w:val="24"/>
+          <w:szCs w:val="24"/>
+        </w:rPr>
+        <w:t xml:space="preserve"> fler feluträkningar</w:t>
+      </w:r>
+      <w:r>
+        <w:rPr>
+          <w:sz w:val="24"/>
+          <w:szCs w:val="24"/>
+        </w:rPr>
+        <w:t xml:space="preserve"> </w:t>
       </w:r>
       <w:proofErr w:type="gramStart"/>
       <w:r>
@@ -1504,85 +1604,35 @@
           <w:sz w:val="24"/>
           <w:szCs w:val="24"/>
         </w:rPr>
-        <w:t xml:space="preserve">4: </w:t>
-      </w:r>
-      <w:r>
-        <w:rPr>
-          <w:sz w:val="24"/>
-          <w:szCs w:val="24"/>
-        </w:rPr>
-        <w:t xml:space="preserve"> </w:t>
-      </w:r>
-      <w:r>
-        <w:rPr>
-          <w:b/>
-          <w:sz w:val="24"/>
-          <w:szCs w:val="24"/>
-        </w:rPr>
-        <w:t>(</w:t>
-      </w:r>
-      <w:r>
-        <w:rPr>
-          <w:b/>
-          <w:color w:val="FF0000"/>
-          <w:sz w:val="24"/>
-          <w:szCs w:val="24"/>
-        </w:rPr>
-        <w:t>Räknar</w:t>
+        <w:t>och  att</w:t>
       </w:r>
       <w:proofErr w:type="gramEnd"/>
       <w:r>
         <w:rPr>
-          <w:b/>
-          <w:color w:val="FF0000"/>
-          <w:sz w:val="24"/>
-          <w:szCs w:val="24"/>
-        </w:rPr>
-        <w:t xml:space="preserve"> med</w:t>
-      </w:r>
-      <w:r>
-        <w:rPr>
-          <w:b/>
-          <w:color w:val="FF0000"/>
-          <w:sz w:val="24"/>
-          <w:szCs w:val="24"/>
-        </w:rPr>
-        <w:t xml:space="preserve"> </w:t>
+          <w:sz w:val="24"/>
+          <w:szCs w:val="24"/>
+        </w:rPr>
+        <w:t xml:space="preserve"> en Likbent triangel skapas. Av det kan vi dra resonemanget att det är En </w:t>
       </w:r>
       <w:proofErr w:type="spellStart"/>
       <w:r>
         <w:rPr>
-          <w:b/>
-          <w:color w:val="FF0000"/>
-          <w:sz w:val="24"/>
-          <w:szCs w:val="24"/>
-        </w:rPr>
-        <w:t>Integer</w:t>
+          <w:sz w:val="24"/>
+          <w:szCs w:val="24"/>
+        </w:rPr>
+        <w:t>Interger</w:t>
       </w:r>
       <w:proofErr w:type="spellEnd"/>
       <w:r>
         <w:rPr>
-          <w:b/>
-          <w:color w:val="FF0000"/>
-          <w:sz w:val="24"/>
-          <w:szCs w:val="24"/>
-        </w:rPr>
-        <w:t xml:space="preserve"> typ</w:t>
-      </w:r>
-      <w:r>
-        <w:rPr>
-          <w:b/>
-          <w:color w:val="FF0000"/>
-          <w:sz w:val="24"/>
-          <w:szCs w:val="24"/>
-        </w:rPr>
-        <w:t xml:space="preserve"> istället för </w:t>
+          <w:sz w:val="24"/>
+          <w:szCs w:val="24"/>
+        </w:rPr>
+        <w:t xml:space="preserve"> som används istället för typen </w:t>
       </w:r>
       <w:proofErr w:type="spellStart"/>
       <w:r>
         <w:rPr>
-          <w:b/>
-          <w:color w:val="FF0000"/>
           <w:sz w:val="24"/>
           <w:szCs w:val="24"/>
         </w:rPr>
@@ -1594,7 +1644,7 @@
           <w:sz w:val="24"/>
           <w:szCs w:val="24"/>
         </w:rPr>
-        <w:t>)</w:t>
+        <w:t xml:space="preserve"> vid tolkning av tal. Annars så hade det avrundat uppåt. Men I test 4 Så avrundas både 0,6 och 0,9 neråt och skapar en Likbent triangel istället för Liksidig som ju hade skapats om det hade avrundats uppåt.</w:t>
       </w:r>
     </w:p>
     <w:p>
@@ -1619,100 +1669,177 @@
           <w:sz w:val="24"/>
           <w:szCs w:val="24"/>
         </w:rPr>
-        <w:t>P</w:t>
-      </w:r>
-      <w:r>
-        <w:rPr>
-          <w:sz w:val="24"/>
-          <w:szCs w:val="24"/>
-        </w:rPr>
-        <w:t>rogrammet problem med avrundning. Baserat utifrån tes</w:t>
-      </w:r>
-      <w:r>
-        <w:rPr>
-          <w:sz w:val="24"/>
-          <w:szCs w:val="24"/>
-        </w:rPr>
-        <w:t xml:space="preserve">t 3 och 4 så ser vi att det är </w:t>
+        <w:t>Slutsats fel Test 3-</w:t>
+      </w:r>
+      <w:proofErr w:type="gramStart"/>
+      <w:r>
+        <w:rPr>
+          <w:sz w:val="24"/>
+          <w:szCs w:val="24"/>
+        </w:rPr>
+        <w:t xml:space="preserve">4:  </w:t>
+      </w:r>
+      <w:r>
+        <w:rPr>
+          <w:b/>
+          <w:sz w:val="24"/>
+          <w:szCs w:val="24"/>
+        </w:rPr>
+        <w:t>(</w:t>
+      </w:r>
+      <w:r>
+        <w:rPr>
+          <w:b/>
+          <w:color w:val="FF0000"/>
+          <w:sz w:val="24"/>
+          <w:szCs w:val="24"/>
+        </w:rPr>
+        <w:t>Räknar</w:t>
+      </w:r>
+      <w:proofErr w:type="gramEnd"/>
+      <w:r>
+        <w:rPr>
+          <w:b/>
+          <w:color w:val="FF0000"/>
+          <w:sz w:val="24"/>
+          <w:szCs w:val="24"/>
+        </w:rPr>
+        <w:t xml:space="preserve"> med </w:t>
       </w:r>
       <w:proofErr w:type="spellStart"/>
       <w:r>
         <w:rPr>
-          <w:sz w:val="24"/>
-          <w:szCs w:val="24"/>
-        </w:rPr>
-        <w:t>Int</w:t>
-      </w:r>
-      <w:r>
-        <w:rPr>
-          <w:sz w:val="24"/>
-          <w:szCs w:val="24"/>
-        </w:rPr>
-        <w:t>eger</w:t>
+          <w:b/>
+          <w:color w:val="FF0000"/>
+          <w:sz w:val="24"/>
+          <w:szCs w:val="24"/>
+        </w:rPr>
+        <w:t>Integer</w:t>
       </w:r>
       <w:proofErr w:type="spellEnd"/>
       <w:r>
         <w:rPr>
-          <w:sz w:val="24"/>
-          <w:szCs w:val="24"/>
-        </w:rPr>
-        <w:t xml:space="preserve"> (C#)</w:t>
-      </w:r>
-      <w:r>
-        <w:rPr>
-          <w:sz w:val="24"/>
-          <w:szCs w:val="24"/>
-        </w:rPr>
-        <w:t xml:space="preserve"> avrundning. Det e</w:t>
-      </w:r>
-      <w:r>
-        <w:rPr>
-          <w:sz w:val="24"/>
-          <w:szCs w:val="24"/>
-        </w:rPr>
-        <w:t>ftersom Test 3 skapar en Likbent triangel Istället f</w:t>
-      </w:r>
-      <w:r>
-        <w:rPr>
-          <w:sz w:val="24"/>
-          <w:szCs w:val="24"/>
-        </w:rPr>
-        <w:t>ör</w:t>
-      </w:r>
-      <w:r>
-        <w:rPr>
-          <w:sz w:val="24"/>
-          <w:szCs w:val="24"/>
-        </w:rPr>
-        <w:t xml:space="preserve"> o</w:t>
-      </w:r>
-      <w:r>
-        <w:rPr>
-          <w:sz w:val="24"/>
-          <w:szCs w:val="24"/>
-        </w:rPr>
-        <w:t xml:space="preserve">liksidig som </w:t>
-      </w:r>
-      <w:r>
-        <w:rPr>
-          <w:sz w:val="24"/>
-          <w:szCs w:val="24"/>
-        </w:rPr>
-        <w:t>är förväntat vid 3 olika värden. Dessutom av vidaretester av decimaltal vid Test 4 s</w:t>
-      </w:r>
-      <w:r>
-        <w:rPr>
-          <w:sz w:val="24"/>
-          <w:szCs w:val="24"/>
-        </w:rPr>
-        <w:t>å förväntas</w:t>
-      </w:r>
-      <w:r>
-        <w:rPr>
-          <w:sz w:val="24"/>
-          <w:szCs w:val="24"/>
-        </w:rPr>
-        <w:t xml:space="preserve"> fler feluträkningar</w:t>
+          <w:b/>
+          <w:color w:val="FF0000"/>
+          <w:sz w:val="24"/>
+          <w:szCs w:val="24"/>
+        </w:rPr>
+        <w:t xml:space="preserve"> typ istället för </w:t>
+      </w:r>
+      <w:proofErr w:type="spellStart"/>
+      <w:r>
+        <w:rPr>
+          <w:b/>
+          <w:color w:val="FF0000"/>
+          <w:sz w:val="24"/>
+          <w:szCs w:val="24"/>
+        </w:rPr>
+        <w:t>Double</w:t>
+      </w:r>
+      <w:proofErr w:type="spellEnd"/>
+      <w:r>
+        <w:rPr>
+          <w:sz w:val="24"/>
+          <w:szCs w:val="24"/>
+        </w:rPr>
+        <w:t>)</w:t>
+      </w:r>
+    </w:p>
+    <w:p>
+      <w:pPr>
+        <w:spacing w:after="0"/>
+        <w:rPr>
+          <w:sz w:val="24"/>
+          <w:szCs w:val="24"/>
+        </w:rPr>
+      </w:pPr>
+    </w:p>
+    <w:p>
+      <w:pPr>
+        <w:spacing w:after="0"/>
+        <w:rPr>
+          <w:sz w:val="32"/>
+          <w:szCs w:val="32"/>
+        </w:rPr>
+      </w:pPr>
+      <w:proofErr w:type="spellStart"/>
+      <w:r>
+        <w:rPr>
+          <w:sz w:val="32"/>
+          <w:szCs w:val="32"/>
+        </w:rPr>
+        <w:lastRenderedPageBreak/>
+        <w:t>Problemanalys</w:t>
+      </w:r>
+      <w:r>
+        <w:rPr>
+          <w:sz w:val="32"/>
+          <w:szCs w:val="32"/>
+        </w:rPr>
+        <w:t>Test</w:t>
+      </w:r>
+      <w:proofErr w:type="spellEnd"/>
+      <w:r>
+        <w:rPr>
+          <w:sz w:val="32"/>
+          <w:szCs w:val="32"/>
+        </w:rPr>
+        <w:t xml:space="preserve"> 7-8</w:t>
+      </w:r>
+      <w:r>
+        <w:rPr>
+          <w:sz w:val="32"/>
+          <w:szCs w:val="32"/>
+        </w:rPr>
+        <w:t>:</w:t>
+      </w:r>
+    </w:p>
+    <w:p>
+      <w:pPr>
+        <w:spacing w:after="0"/>
+        <w:rPr>
+          <w:sz w:val="24"/>
+          <w:szCs w:val="24"/>
+        </w:rPr>
+      </w:pPr>
+      <w:r>
+        <w:rPr>
+          <w:sz w:val="24"/>
+          <w:szCs w:val="24"/>
+        </w:rPr>
+        <w:t xml:space="preserve">Test 7 skulle kontrollera </w:t>
+      </w:r>
+      <w:proofErr w:type="gramStart"/>
+      <w:r>
+        <w:rPr>
+          <w:sz w:val="24"/>
+          <w:szCs w:val="24"/>
+        </w:rPr>
+        <w:t>felaktiga input</w:t>
+      </w:r>
+      <w:proofErr w:type="gramEnd"/>
+      <w:r>
+        <w:rPr>
+          <w:sz w:val="24"/>
+          <w:szCs w:val="24"/>
+        </w:rPr>
+        <w:t xml:space="preserve"> data som genom att endast föra in 2 värden (66 och 9). Förväntat resultat var </w:t>
+      </w:r>
+      <w:proofErr w:type="spellStart"/>
+      <w:r>
+        <w:rPr>
+          <w:sz w:val="24"/>
+          <w:szCs w:val="24"/>
+        </w:rPr>
+        <w:t>Krash/Felmeddelande</w:t>
+      </w:r>
+      <w:proofErr w:type="spellEnd"/>
+      <w:r>
+        <w:rPr>
+          <w:sz w:val="24"/>
+          <w:szCs w:val="24"/>
+        </w:rPr>
+        <w:t xml:space="preserve"> men istället så skapades en likbent triangel vid test 7. Det verkar misstänkt att på något sätt så kopieras sista inmatade data i test 7 eftersom en likbent triangel skapades trots att bara 2 värde matades in. </w:t>
       </w:r>
       <w:r>
         <w:rPr>
@@ -1721,13 +1848,61 @@
         </w:rPr>
         <w:t xml:space="preserve"> </w:t>
       </w:r>
+    </w:p>
+    <w:p>
+      <w:pPr>
+        <w:spacing w:after="0"/>
+        <w:rPr>
+          <w:sz w:val="24"/>
+          <w:szCs w:val="24"/>
+        </w:rPr>
+      </w:pPr>
+    </w:p>
+    <w:p>
+      <w:pPr>
+        <w:spacing w:after="0"/>
+        <w:rPr>
+          <w:sz w:val="24"/>
+          <w:szCs w:val="24"/>
+        </w:rPr>
+      </w:pPr>
+      <w:r>
+        <w:rPr>
+          <w:sz w:val="24"/>
+          <w:szCs w:val="24"/>
+        </w:rPr>
+        <w:t xml:space="preserve">Test 8 Här väljer vi baserat på felaktigt utfall i test 7 att se om en liksidig triangel skapas utifrån endast mata in 1 värde (1011) . </w:t>
+      </w:r>
+      <w:r>
+        <w:rPr>
+          <w:sz w:val="24"/>
+          <w:szCs w:val="24"/>
+        </w:rPr>
+        <w:t xml:space="preserve"> Här utgår jag från att det felaktigt bör skapas en liksidig triangel och det stämmer. Så vi kan konstatera att Triangel.exe inte har några felhanteringar vid fel antal värden (ska ju vara 3). </w:t>
+      </w:r>
+    </w:p>
+    <w:p>
+      <w:pPr>
+        <w:spacing w:after="0"/>
+        <w:rPr>
+          <w:sz w:val="24"/>
+          <w:szCs w:val="24"/>
+        </w:rPr>
+      </w:pPr>
+      <w:r>
+        <w:rPr>
+          <w:sz w:val="24"/>
+          <w:szCs w:val="24"/>
+        </w:rPr>
+        <w:t xml:space="preserve">Antagligen hänger det ihop med hur den hanterar indata. Då den ALLTID kopierar sista indata om </w:t>
+      </w:r>
       <w:proofErr w:type="gramStart"/>
       <w:r>
         <w:rPr>
           <w:sz w:val="24"/>
           <w:szCs w:val="24"/>
         </w:rPr>
-        <w:t>och  att</w:t>
+        <w:t>ej</w:t>
       </w:r>
       <w:proofErr w:type="gramEnd"/>
       <w:r>
@@ -1735,40 +1910,113 @@
           <w:sz w:val="24"/>
           <w:szCs w:val="24"/>
         </w:rPr>
-        <w:t xml:space="preserve"> en Likbent triangel skapas. Av det kan vi dra resonemanget att det är En </w:t>
+        <w:t xml:space="preserve"> fullständigt antal indata angetts (3 värden) </w:t>
+      </w:r>
+    </w:p>
+    <w:p>
+      <w:pPr>
+        <w:spacing w:after="0"/>
+        <w:rPr>
+          <w:sz w:val="24"/>
+          <w:szCs w:val="24"/>
+        </w:rPr>
+      </w:pPr>
+    </w:p>
+    <w:p>
+      <w:pPr>
+        <w:spacing w:after="0"/>
+        <w:rPr>
+          <w:sz w:val="24"/>
+          <w:szCs w:val="24"/>
+        </w:rPr>
+      </w:pPr>
+      <w:r>
+        <w:rPr>
+          <w:sz w:val="24"/>
+          <w:szCs w:val="24"/>
+        </w:rPr>
+        <w:t>Slutsats fel Test 7-</w:t>
+      </w:r>
+      <w:proofErr w:type="gramStart"/>
+      <w:r>
+        <w:rPr>
+          <w:sz w:val="24"/>
+          <w:szCs w:val="24"/>
+        </w:rPr>
+        <w:t xml:space="preserve">8:  </w:t>
+      </w:r>
+      <w:r>
+        <w:rPr>
+          <w:b/>
+          <w:sz w:val="24"/>
+          <w:szCs w:val="24"/>
+        </w:rPr>
+        <w:t>(</w:t>
+      </w:r>
+      <w:r>
+        <w:rPr>
+          <w:b/>
+          <w:color w:val="FF0000"/>
+          <w:sz w:val="24"/>
+          <w:szCs w:val="24"/>
+        </w:rPr>
+        <w:t>Hantering</w:t>
+      </w:r>
+      <w:proofErr w:type="gramEnd"/>
+      <w:r>
+        <w:rPr>
+          <w:b/>
+          <w:color w:val="FF0000"/>
+          <w:sz w:val="24"/>
+          <w:szCs w:val="24"/>
+        </w:rPr>
+        <w:t xml:space="preserve"> av indata är fel, då programmet återanvänder sista indata upp till 3 värden. På grund av detta kastas heller inga </w:t>
       </w:r>
       <w:proofErr w:type="spellStart"/>
       <w:r>
         <w:rPr>
-          <w:sz w:val="24"/>
-          <w:szCs w:val="24"/>
-        </w:rPr>
-        <w:t>Interger</w:t>
+          <w:b/>
+          <w:color w:val="FF0000"/>
+          <w:sz w:val="24"/>
+          <w:szCs w:val="24"/>
+        </w:rPr>
+        <w:t>undantag/krash</w:t>
       </w:r>
       <w:proofErr w:type="spellEnd"/>
       <w:r>
         <w:rPr>
-          <w:sz w:val="24"/>
-          <w:szCs w:val="24"/>
-        </w:rPr>
-        <w:t xml:space="preserve"> som används istället för typen </w:t>
-      </w:r>
-      <w:proofErr w:type="spellStart"/>
-      <w:r>
-        <w:rPr>
-          <w:sz w:val="24"/>
-          <w:szCs w:val="24"/>
-        </w:rPr>
-        <w:t>Double</w:t>
-      </w:r>
-      <w:proofErr w:type="spellEnd"/>
-      <w:r>
-        <w:rPr>
-          <w:sz w:val="24"/>
-          <w:szCs w:val="24"/>
-        </w:rPr>
-        <w:t xml:space="preserve"> vid tolkning av tal. Annars så hade det avrundat uppåt. Men I test 4 Så avrundas både 0,6 och 0,9 neråt och skapar en Likbent triangel istället för Liksidig som ju hade skapats om det hade avrundats uppåt.</w:t>
-      </w:r>
+          <w:b/>
+          <w:color w:val="FF0000"/>
+          <w:sz w:val="24"/>
+          <w:szCs w:val="24"/>
+        </w:rPr>
+        <w:t xml:space="preserve"> om mindre än 3 värden anges </w:t>
+      </w:r>
+      <w:r>
+        <w:rPr>
+          <w:sz w:val="24"/>
+          <w:szCs w:val="24"/>
+        </w:rPr>
+        <w:t>)</w:t>
+      </w:r>
+    </w:p>
+    <w:p>
+      <w:pPr>
+        <w:spacing w:after="0"/>
+        <w:rPr>
+          <w:sz w:val="24"/>
+          <w:szCs w:val="24"/>
+        </w:rPr>
+      </w:pPr>
+    </w:p>
+    <w:p>
+      <w:pPr>
+        <w:spacing w:after="0"/>
+        <w:rPr>
+          <w:sz w:val="32"/>
+          <w:szCs w:val="32"/>
+        </w:rPr>
+      </w:pPr>
     </w:p>
     <w:p>
       <w:pPr>

</xml_diff>

<commit_message>
Färdig Blackbox test av triangel.exe
</commit_message>
<xml_diff>
--- a/Triangel/applikation/Blackbox Test Av Triangel.exe.docx
+++ b/Triangel/applikation/Blackbox Test Av Triangel.exe.docx
@@ -799,13 +799,8 @@
           </w:tcPr>
           <w:p>
             <w:r>
-              <w:t xml:space="preserve">Förväntar </w:t>
-            </w:r>
-            <w:proofErr w:type="spellStart"/>
-            <w:r>
-              <w:t>Krash/felmeddelande</w:t>
-            </w:r>
-            <w:proofErr w:type="spellEnd"/>
+              <w:t>Förväntar Krash/felmeddelande</w:t>
+            </w:r>
           </w:p>
         </w:tc>
         <w:tc>
@@ -994,13 +989,8 @@
           </w:tcPr>
           <w:p>
             <w:r>
-              <w:t xml:space="preserve">Förväntar mig </w:t>
-            </w:r>
-            <w:proofErr w:type="spellStart"/>
-            <w:r>
-              <w:t>Krash/Felmeddelande</w:t>
-            </w:r>
-            <w:proofErr w:type="spellEnd"/>
+              <w:t>Förväntar mig Krash/Felmeddelande</w:t>
+            </w:r>
           </w:p>
         </w:tc>
         <w:tc>
@@ -1096,13 +1086,8 @@
           </w:tcPr>
           <w:p>
             <w:r>
-              <w:t xml:space="preserve">Förväntar mig </w:t>
-            </w:r>
-            <w:proofErr w:type="spellStart"/>
-            <w:r>
-              <w:t>Krash/Felmeddelande</w:t>
-            </w:r>
-            <w:proofErr w:type="spellEnd"/>
+              <w:t>Förväntar mig Krash/Felmeddelande</w:t>
+            </w:r>
           </w:p>
         </w:tc>
         <w:tc>
@@ -1250,11 +1235,9 @@
             <w:hideMark/>
           </w:tcPr>
           <w:p>
-            <w:proofErr w:type="gramStart"/>
-            <w:r>
-              <w:t>-</w:t>
-            </w:r>
-            <w:proofErr w:type="gramEnd"/>
+            <w:r>
+              <w:t>–</w:t>
+            </w:r>
             <w:r>
               <w:t xml:space="preserve"> </w:t>
             </w:r>
@@ -1303,13 +1286,8 @@
           </w:tcPr>
           <w:p>
             <w:r>
-              <w:t xml:space="preserve">Förväntar mig </w:t>
-            </w:r>
-            <w:proofErr w:type="spellStart"/>
-            <w:r>
-              <w:t>Krash/Felmeddelande</w:t>
-            </w:r>
-            <w:proofErr w:type="spellEnd"/>
+              <w:t>Förväntar mig Krash/Felmeddelande</w:t>
+            </w:r>
           </w:p>
         </w:tc>
         <w:tc>
@@ -1409,13 +1387,8 @@
           </w:tcPr>
           <w:p>
             <w:r>
-              <w:t xml:space="preserve">Förväntar mig </w:t>
-            </w:r>
-            <w:proofErr w:type="spellStart"/>
-            <w:r>
-              <w:t>Krash/Felmeddelande</w:t>
-            </w:r>
-            <w:proofErr w:type="spellEnd"/>
+              <w:t>Förväntar mig Krash/Felmeddelande</w:t>
+            </w:r>
           </w:p>
         </w:tc>
         <w:tc>
@@ -1426,21 +1399,8 @@
           </w:tcPr>
           <w:p>
             <w:r>
-              <w:t xml:space="preserve">Format </w:t>
-            </w:r>
-            <w:proofErr w:type="spellStart"/>
-            <w:r>
-              <w:t>Exception</w:t>
-            </w:r>
-            <w:proofErr w:type="spellEnd"/>
-            <w:r>
-              <w:t xml:space="preserve"> </w:t>
-            </w:r>
-            <w:proofErr w:type="spellStart"/>
-            <w:r>
-              <w:t>message</w:t>
-            </w:r>
-            <w:proofErr w:type="spellEnd"/>
+              <w:t>Format Exception message</w:t>
+            </w:r>
           </w:p>
         </w:tc>
         <w:tc>
@@ -1466,21 +1426,40 @@
           <w:szCs w:val="32"/>
         </w:rPr>
       </w:pPr>
-      <w:proofErr w:type="spellStart"/>
-      <w:r>
-        <w:rPr>
-          <w:sz w:val="32"/>
-          <w:szCs w:val="32"/>
-        </w:rPr>
-        <w:t>ProblemanalysTest</w:t>
-      </w:r>
-      <w:proofErr w:type="spellEnd"/>
-      <w:r>
-        <w:rPr>
-          <w:sz w:val="32"/>
-          <w:szCs w:val="32"/>
-        </w:rPr>
-        <w:t xml:space="preserve"> 3-4:</w:t>
+      <w:r>
+        <w:rPr>
+          <w:sz w:val="32"/>
+          <w:szCs w:val="32"/>
+        </w:rPr>
+        <w:t>ProblemanalysTest 3-4</w:t>
+      </w:r>
+      <w:r>
+        <w:rPr>
+          <w:sz w:val="32"/>
+          <w:szCs w:val="32"/>
+        </w:rPr>
+        <w:t xml:space="preserve">(Test av </w:t>
+      </w:r>
+      <w:r>
+        <w:rPr>
+          <w:sz w:val="32"/>
+          <w:szCs w:val="32"/>
+        </w:rPr>
+        <w:t>avrundning</w:t>
+      </w:r>
+      <w:r>
+        <w:rPr>
+          <w:sz w:val="32"/>
+          <w:szCs w:val="32"/>
+        </w:rPr>
+        <w:t>)</w:t>
+      </w:r>
+      <w:r>
+        <w:rPr>
+          <w:sz w:val="32"/>
+          <w:szCs w:val="32"/>
+        </w:rPr>
+        <w:t>:</w:t>
       </w:r>
     </w:p>
     <w:p>
@@ -1510,15 +1489,7 @@
           <w:sz w:val="24"/>
           <w:szCs w:val="24"/>
         </w:rPr>
-        <w:t xml:space="preserve">t 3 och 4 så ser vi att det är </w:t>
-      </w:r>
-      <w:proofErr w:type="spellStart"/>
-      <w:r>
-        <w:rPr>
-          <w:sz w:val="24"/>
-          <w:szCs w:val="24"/>
-        </w:rPr>
-        <w:t>Int</w:t>
+        <w:t>t 3 och 4 så ser vi att det är Int</w:t>
       </w:r>
       <w:r>
         <w:rPr>
@@ -1527,7 +1498,6 @@
         </w:rPr>
         <w:t>eger</w:t>
       </w:r>
-      <w:proofErr w:type="spellEnd"/>
       <w:r>
         <w:rPr>
           <w:sz w:val="24"/>
@@ -1598,53 +1568,19 @@
         </w:rPr>
         <w:t xml:space="preserve"> </w:t>
       </w:r>
-      <w:proofErr w:type="gramStart"/>
-      <w:r>
-        <w:rPr>
-          <w:sz w:val="24"/>
-          <w:szCs w:val="24"/>
-        </w:rPr>
-        <w:t>och  att</w:t>
-      </w:r>
-      <w:proofErr w:type="gramEnd"/>
-      <w:r>
-        <w:rPr>
-          <w:sz w:val="24"/>
-          <w:szCs w:val="24"/>
-        </w:rPr>
-        <w:t xml:space="preserve"> en Likbent triangel skapas. Av det kan vi dra resonemanget att det är En </w:t>
-      </w:r>
-      <w:proofErr w:type="spellStart"/>
-      <w:r>
-        <w:rPr>
-          <w:sz w:val="24"/>
-          <w:szCs w:val="24"/>
-        </w:rPr>
-        <w:t>Interger</w:t>
-      </w:r>
-      <w:proofErr w:type="spellEnd"/>
-      <w:r>
-        <w:rPr>
-          <w:sz w:val="24"/>
-          <w:szCs w:val="24"/>
-        </w:rPr>
-        <w:t xml:space="preserve"> som används istället för typen </w:t>
-      </w:r>
-      <w:proofErr w:type="spellStart"/>
-      <w:r>
-        <w:rPr>
-          <w:sz w:val="24"/>
-          <w:szCs w:val="24"/>
-        </w:rPr>
-        <w:t>Double</w:t>
-      </w:r>
-      <w:proofErr w:type="spellEnd"/>
-      <w:r>
-        <w:rPr>
-          <w:sz w:val="24"/>
-          <w:szCs w:val="24"/>
-        </w:rPr>
-        <w:t xml:space="preserve"> vid tolkning av tal. Annars så hade det avrundat uppåt. Men I test 4 Så avrundas både 0,6 och 0,9 neråt och skapar en Likbent triangel istället för Liksidig som ju hade skapats om det hade avrundats uppåt.</w:t>
+      <w:r>
+        <w:rPr>
+          <w:sz w:val="24"/>
+          <w:szCs w:val="24"/>
+        </w:rPr>
+        <w:t>och att</w:t>
+      </w:r>
+      <w:r>
+        <w:rPr>
+          <w:sz w:val="24"/>
+          <w:szCs w:val="24"/>
+        </w:rPr>
+        <w:t xml:space="preserve"> en Likbent triangel skapas. Av det kan vi dra resonemanget att det är En Interger som används istället för typen Double vid tolkning av tal. Annars så hade det avrundat uppåt. Men I test 4 Så avrundas både 0,6 och 0,9 neråt och skapar en Likbent triangel istället för Liksidig som ju hade skapats om det hade avrundats uppåt.</w:t>
       </w:r>
     </w:p>
     <w:p>
@@ -1671,21 +1607,12 @@
         </w:rPr>
         <w:t>Slutsats fel Test 3-</w:t>
       </w:r>
-      <w:proofErr w:type="gramStart"/>
-      <w:r>
-        <w:rPr>
-          <w:sz w:val="24"/>
-          <w:szCs w:val="24"/>
-        </w:rPr>
-        <w:t xml:space="preserve">4:  </w:t>
-      </w:r>
-      <w:r>
-        <w:rPr>
-          <w:b/>
-          <w:sz w:val="24"/>
-          <w:szCs w:val="24"/>
-        </w:rPr>
-        <w:t>(</w:t>
+      <w:r>
+        <w:rPr>
+          <w:sz w:val="24"/>
+          <w:szCs w:val="24"/>
+        </w:rPr>
+        <w:t>4: (Räknar</w:t>
       </w:r>
       <w:r>
         <w:rPr>
@@ -1694,9 +1621,172 @@
           <w:sz w:val="24"/>
           <w:szCs w:val="24"/>
         </w:rPr>
-        <w:t>Räknar</w:t>
-      </w:r>
-      <w:proofErr w:type="gramEnd"/>
+        <w:t xml:space="preserve"> med Integer typ istället för Double</w:t>
+      </w:r>
+      <w:r>
+        <w:rPr>
+          <w:sz w:val="24"/>
+          <w:szCs w:val="24"/>
+        </w:rPr>
+        <w:t>)</w:t>
+      </w:r>
+    </w:p>
+    <w:p>
+      <w:pPr>
+        <w:spacing w:after="0"/>
+        <w:rPr>
+          <w:sz w:val="24"/>
+          <w:szCs w:val="24"/>
+        </w:rPr>
+      </w:pPr>
+    </w:p>
+    <w:p>
+      <w:pPr>
+        <w:spacing w:after="0"/>
+        <w:rPr>
+          <w:sz w:val="32"/>
+          <w:szCs w:val="32"/>
+        </w:rPr>
+      </w:pPr>
+      <w:r>
+        <w:rPr>
+          <w:sz w:val="32"/>
+          <w:szCs w:val="32"/>
+        </w:rPr>
+        <w:lastRenderedPageBreak/>
+        <w:t>Problemanalys</w:t>
+      </w:r>
+      <w:r>
+        <w:rPr>
+          <w:sz w:val="32"/>
+          <w:szCs w:val="32"/>
+        </w:rPr>
+        <w:t>Test 7-8</w:t>
+      </w:r>
+      <w:r>
+        <w:rPr>
+          <w:sz w:val="32"/>
+          <w:szCs w:val="32"/>
+        </w:rPr>
+        <w:t>(Test av 2 parametrar)</w:t>
+      </w:r>
+      <w:r>
+        <w:rPr>
+          <w:sz w:val="32"/>
+          <w:szCs w:val="32"/>
+        </w:rPr>
+        <w:t>:</w:t>
+      </w:r>
+    </w:p>
+    <w:p>
+      <w:pPr>
+        <w:spacing w:after="0"/>
+        <w:rPr>
+          <w:sz w:val="24"/>
+          <w:szCs w:val="24"/>
+        </w:rPr>
+      </w:pPr>
+      <w:r>
+        <w:rPr>
+          <w:sz w:val="24"/>
+          <w:szCs w:val="24"/>
+        </w:rPr>
+        <w:t xml:space="preserve">Test 7 skulle kontrollera </w:t>
+      </w:r>
+      <w:r>
+        <w:rPr>
+          <w:sz w:val="24"/>
+          <w:szCs w:val="24"/>
+        </w:rPr>
+        <w:t>felaktig input</w:t>
+      </w:r>
+      <w:r>
+        <w:rPr>
+          <w:sz w:val="24"/>
+          <w:szCs w:val="24"/>
+        </w:rPr>
+        <w:t xml:space="preserve"> data som genom att endast föra in 2 värden (66 och 9). Förväntat resultat var Krash/Felmeddelande men istället så skapades en likbent triangel vid test 7. Det verkar misstänkt att på något sätt så kopieras sista inmatade data i test 7 eftersom en likbent triangel skapades trots att bara 2 värde matades in. </w:t>
+      </w:r>
+      <w:r>
+        <w:rPr>
+          <w:sz w:val="24"/>
+          <w:szCs w:val="24"/>
+        </w:rPr>
+        <w:t xml:space="preserve"> </w:t>
+      </w:r>
+    </w:p>
+    <w:p>
+      <w:pPr>
+        <w:spacing w:after="0"/>
+        <w:rPr>
+          <w:sz w:val="24"/>
+          <w:szCs w:val="24"/>
+        </w:rPr>
+      </w:pPr>
+    </w:p>
+    <w:p>
+      <w:pPr>
+        <w:spacing w:after="0"/>
+        <w:rPr>
+          <w:sz w:val="24"/>
+          <w:szCs w:val="24"/>
+        </w:rPr>
+      </w:pPr>
+      <w:r>
+        <w:rPr>
+          <w:sz w:val="24"/>
+          <w:szCs w:val="24"/>
+        </w:rPr>
+        <w:t xml:space="preserve">Test 8 Här väljer vi baserat på felaktigt utfall i test 7 att se om en liksidig triangel skapas utifrån endast mata in 1 värde (1011) . </w:t>
+      </w:r>
+      <w:r>
+        <w:rPr>
+          <w:sz w:val="24"/>
+          <w:szCs w:val="24"/>
+        </w:rPr>
+        <w:t xml:space="preserve"> Här utgår jag från att det felaktigt bör skapas en liksidig triangel och det stämmer. Så vi kan konstatera att Triangel.exe inte har några felhanteringar vid fel antal värden (ska ju vara 3). </w:t>
+      </w:r>
+    </w:p>
+    <w:p>
+      <w:pPr>
+        <w:spacing w:after="0"/>
+        <w:rPr>
+          <w:sz w:val="24"/>
+          <w:szCs w:val="24"/>
+        </w:rPr>
+      </w:pPr>
+      <w:r>
+        <w:rPr>
+          <w:sz w:val="24"/>
+          <w:szCs w:val="24"/>
+        </w:rPr>
+        <w:t xml:space="preserve">Antagligen hänger det ihop med hur den hanterar indata. Då den ALLTID kopierar sista indata om ej fullständigt antal indata angetts (3 värden) </w:t>
+      </w:r>
+    </w:p>
+    <w:p>
+      <w:pPr>
+        <w:spacing w:after="0"/>
+        <w:rPr>
+          <w:sz w:val="24"/>
+          <w:szCs w:val="24"/>
+        </w:rPr>
+      </w:pPr>
+    </w:p>
+    <w:p>
+      <w:pPr>
+        <w:spacing w:after="0"/>
+        <w:rPr>
+          <w:sz w:val="24"/>
+          <w:szCs w:val="24"/>
+        </w:rPr>
+      </w:pPr>
+      <w:r>
+        <w:rPr>
+          <w:sz w:val="24"/>
+          <w:szCs w:val="24"/>
+        </w:rPr>
+        <w:t>Slutsats fel Test 7-8: (Hantering</w:t>
+      </w:r>
       <w:r>
         <w:rPr>
           <w:b/>
@@ -1704,9 +1794,8 @@
           <w:sz w:val="24"/>
           <w:szCs w:val="24"/>
         </w:rPr>
-        <w:t xml:space="preserve"> med </w:t>
-      </w:r>
-      <w:proofErr w:type="spellStart"/>
+        <w:t xml:space="preserve"> av indata är fel, då programmet återanvänder sista indata upp till 3 värden.) </w:t>
+      </w:r>
       <w:r>
         <w:rPr>
           <w:b/>
@@ -1714,19 +1803,171 @@
           <w:sz w:val="24"/>
           <w:szCs w:val="24"/>
         </w:rPr>
-        <w:t>Integer</w:t>
-      </w:r>
-      <w:proofErr w:type="spellEnd"/>
-      <w:r>
+        <w:t xml:space="preserve">På grund av detta kastas heller inga undantag/krash om mindre än 3 värden anges </w:t>
+      </w:r>
+      <w:r>
+        <w:rPr>
+          <w:sz w:val="24"/>
+          <w:szCs w:val="24"/>
+        </w:rPr>
+        <w:t>)</w:t>
+      </w:r>
+    </w:p>
+    <w:p>
+      <w:pPr>
+        <w:spacing w:after="0"/>
+        <w:rPr>
+          <w:sz w:val="24"/>
+          <w:szCs w:val="24"/>
+        </w:rPr>
+      </w:pPr>
+    </w:p>
+    <w:p>
+      <w:pPr>
+        <w:spacing w:after="0"/>
+        <w:rPr>
+          <w:sz w:val="32"/>
+          <w:szCs w:val="32"/>
+        </w:rPr>
+      </w:pPr>
+    </w:p>
+    <w:p>
+      <w:pPr>
+        <w:spacing w:after="0"/>
+        <w:rPr>
+          <w:sz w:val="32"/>
+          <w:szCs w:val="32"/>
+        </w:rPr>
+      </w:pPr>
+      <w:r>
+        <w:rPr>
+          <w:sz w:val="32"/>
+          <w:szCs w:val="32"/>
+        </w:rPr>
+        <w:t>Problemanalys</w:t>
+      </w:r>
+      <w:r>
+        <w:rPr>
+          <w:sz w:val="32"/>
+          <w:szCs w:val="32"/>
+        </w:rPr>
+        <w:t>Test 9</w:t>
+      </w:r>
+      <w:r>
+        <w:rPr>
+          <w:sz w:val="32"/>
+          <w:szCs w:val="32"/>
+        </w:rPr>
+        <w:t>(Test av 4 parametrar)</w:t>
+      </w:r>
+      <w:r>
+        <w:rPr>
+          <w:sz w:val="32"/>
+          <w:szCs w:val="32"/>
+        </w:rPr>
+        <w:t>:</w:t>
+      </w:r>
+      <w:r>
+        <w:rPr>
+          <w:sz w:val="32"/>
+          <w:szCs w:val="32"/>
+        </w:rPr>
+        <w:t>(</w:t>
+      </w:r>
+    </w:p>
+    <w:p>
+      <w:pPr>
+        <w:spacing w:after="0"/>
+        <w:rPr>
+          <w:sz w:val="24"/>
+          <w:szCs w:val="24"/>
+        </w:rPr>
+      </w:pPr>
+      <w:r>
+        <w:rPr>
+          <w:sz w:val="24"/>
+          <w:szCs w:val="24"/>
+        </w:rPr>
+        <w:t>Test 9 är vidaretest och testar 4 olika indata(333, 1, 110, 2). Här f</w:t>
+      </w:r>
+      <w:r>
+        <w:rPr>
+          <w:sz w:val="24"/>
+          <w:szCs w:val="24"/>
+        </w:rPr>
+        <w:t>örväntas ett felmdeddelande</w:t>
+      </w:r>
+      <w:r>
+        <w:rPr>
+          <w:sz w:val="24"/>
+          <w:szCs w:val="24"/>
+        </w:rPr>
+        <w:t>/Krash. Men ej heller här sker så utan i Test 9 skapades endast en oliksidig triangel. Nota kan dock göra att den väljer att presentera triangeln (som igentligen är en fyrhörning) som en oliksidig triangel.</w:t>
+      </w:r>
+    </w:p>
+    <w:p>
+      <w:pPr>
+        <w:spacing w:after="0"/>
+        <w:rPr>
+          <w:sz w:val="24"/>
+          <w:szCs w:val="24"/>
+        </w:rPr>
+      </w:pPr>
+      <w:r>
+        <w:rPr>
+          <w:sz w:val="24"/>
+          <w:szCs w:val="24"/>
+        </w:rPr>
+        <w:t xml:space="preserve">Här känner jag att jag gjorde för lite tester, då det hade varit intressant att se om Programmet hade skapat </w:t>
+      </w:r>
+      <w:r>
+        <w:rPr>
+          <w:sz w:val="24"/>
+          <w:szCs w:val="24"/>
+        </w:rPr>
+        <w:t>en liksidig triangel vid indata</w:t>
+      </w:r>
+      <w:r>
+        <w:rPr>
+          <w:sz w:val="24"/>
+          <w:szCs w:val="24"/>
+        </w:rPr>
+        <w:t xml:space="preserve"> av exempelvis (1, 2, 2, 2). Men tyvärr så tänkte jag inte på det vid min testning.</w:t>
+      </w:r>
+    </w:p>
+    <w:p>
+      <w:pPr>
+        <w:spacing w:after="0"/>
+        <w:rPr>
+          <w:sz w:val="24"/>
+          <w:szCs w:val="24"/>
+        </w:rPr>
+      </w:pPr>
+    </w:p>
+    <w:p>
+      <w:pPr>
+        <w:spacing w:after="0"/>
         <w:rPr>
           <w:b/>
           <w:color w:val="FF0000"/>
           <w:sz w:val="24"/>
           <w:szCs w:val="24"/>
         </w:rPr>
-        <w:t xml:space="preserve"> typ istället för </w:t>
-      </w:r>
-      <w:proofErr w:type="spellStart"/>
+      </w:pPr>
+      <w:r>
+        <w:rPr>
+          <w:sz w:val="24"/>
+          <w:szCs w:val="24"/>
+        </w:rPr>
+        <w:t xml:space="preserve">Slutsats fel Test </w:t>
+      </w:r>
+      <w:r>
+        <w:rPr>
+          <w:sz w:val="24"/>
+          <w:szCs w:val="24"/>
+        </w:rPr>
+        <w:t>9: (Hantering</w:t>
+      </w:r>
       <w:r>
         <w:rPr>
           <w:b/>
@@ -1734,245 +1975,187 @@
           <w:sz w:val="24"/>
           <w:szCs w:val="24"/>
         </w:rPr>
-        <w:t>Double</w:t>
-      </w:r>
-      <w:proofErr w:type="spellEnd"/>
-      <w:r>
-        <w:rPr>
-          <w:sz w:val="24"/>
-          <w:szCs w:val="24"/>
-        </w:rPr>
-        <w:t>)</w:t>
-      </w:r>
-    </w:p>
-    <w:p>
-      <w:pPr>
-        <w:spacing w:after="0"/>
-        <w:rPr>
-          <w:sz w:val="24"/>
-          <w:szCs w:val="24"/>
-        </w:rPr>
-      </w:pPr>
-    </w:p>
-    <w:p>
-      <w:pPr>
-        <w:spacing w:after="0"/>
-        <w:rPr>
-          <w:sz w:val="32"/>
-          <w:szCs w:val="32"/>
-        </w:rPr>
-      </w:pPr>
-      <w:proofErr w:type="spellStart"/>
-      <w:r>
-        <w:rPr>
-          <w:sz w:val="32"/>
-          <w:szCs w:val="32"/>
-        </w:rPr>
-        <w:lastRenderedPageBreak/>
-        <w:t>Problemanalys</w:t>
-      </w:r>
-      <w:r>
-        <w:rPr>
-          <w:sz w:val="32"/>
-          <w:szCs w:val="32"/>
-        </w:rPr>
-        <w:t>Test</w:t>
-      </w:r>
-      <w:proofErr w:type="spellEnd"/>
-      <w:r>
-        <w:rPr>
-          <w:sz w:val="32"/>
-          <w:szCs w:val="32"/>
-        </w:rPr>
-        <w:t xml:space="preserve"> 7-8</w:t>
-      </w:r>
-      <w:r>
-        <w:rPr>
-          <w:sz w:val="32"/>
-          <w:szCs w:val="32"/>
-        </w:rPr>
-        <w:t>:</w:t>
-      </w:r>
-    </w:p>
-    <w:p>
-      <w:pPr>
-        <w:spacing w:after="0"/>
-        <w:rPr>
-          <w:sz w:val="24"/>
-          <w:szCs w:val="24"/>
-        </w:rPr>
-      </w:pPr>
-      <w:r>
-        <w:rPr>
-          <w:sz w:val="24"/>
-          <w:szCs w:val="24"/>
-        </w:rPr>
-        <w:t xml:space="preserve">Test 7 skulle kontrollera </w:t>
-      </w:r>
-      <w:proofErr w:type="gramStart"/>
-      <w:r>
-        <w:rPr>
-          <w:sz w:val="24"/>
-          <w:szCs w:val="24"/>
-        </w:rPr>
-        <w:t>felaktiga input</w:t>
-      </w:r>
-      <w:proofErr w:type="gramEnd"/>
-      <w:r>
-        <w:rPr>
-          <w:sz w:val="24"/>
-          <w:szCs w:val="24"/>
-        </w:rPr>
-        <w:t xml:space="preserve"> data som genom att endast föra in 2 värden (66 och 9). Förväntat resultat var </w:t>
-      </w:r>
-      <w:proofErr w:type="spellStart"/>
-      <w:r>
-        <w:rPr>
-          <w:sz w:val="24"/>
-          <w:szCs w:val="24"/>
-        </w:rPr>
-        <w:t>Krash/Felmeddelande</w:t>
-      </w:r>
-      <w:proofErr w:type="spellEnd"/>
-      <w:r>
-        <w:rPr>
-          <w:sz w:val="24"/>
-          <w:szCs w:val="24"/>
-        </w:rPr>
-        <w:t xml:space="preserve"> men istället så skapades en likbent triangel vid test 7. Det verkar misstänkt att på något sätt så kopieras sista inmatade data i test 7 eftersom en likbent triangel skapades trots att bara 2 värde matades in. </w:t>
-      </w:r>
-      <w:r>
-        <w:rPr>
-          <w:sz w:val="24"/>
-          <w:szCs w:val="24"/>
-        </w:rPr>
-        <w:t xml:space="preserve"> </w:t>
-      </w:r>
-    </w:p>
-    <w:p>
-      <w:pPr>
-        <w:spacing w:after="0"/>
-        <w:rPr>
-          <w:sz w:val="24"/>
-          <w:szCs w:val="24"/>
-        </w:rPr>
-      </w:pPr>
-    </w:p>
-    <w:p>
-      <w:pPr>
-        <w:spacing w:after="0"/>
-        <w:rPr>
-          <w:sz w:val="24"/>
-          <w:szCs w:val="24"/>
-        </w:rPr>
-      </w:pPr>
-      <w:r>
-        <w:rPr>
-          <w:sz w:val="24"/>
-          <w:szCs w:val="24"/>
-        </w:rPr>
-        <w:t xml:space="preserve">Test 8 Här väljer vi baserat på felaktigt utfall i test 7 att se om en liksidig triangel skapas utifrån endast mata in 1 värde (1011) . </w:t>
-      </w:r>
-      <w:r>
-        <w:rPr>
-          <w:sz w:val="24"/>
-          <w:szCs w:val="24"/>
-        </w:rPr>
-        <w:t xml:space="preserve"> Här utgår jag från att det felaktigt bör skapas en liksidig triangel och det stämmer. Så vi kan konstatera att Triangel.exe inte har några felhanteringar vid fel antal värden (ska ju vara 3). </w:t>
-      </w:r>
-    </w:p>
-    <w:p>
-      <w:pPr>
-        <w:spacing w:after="0"/>
-        <w:rPr>
-          <w:sz w:val="24"/>
-          <w:szCs w:val="24"/>
-        </w:rPr>
-      </w:pPr>
-      <w:r>
-        <w:rPr>
-          <w:sz w:val="24"/>
-          <w:szCs w:val="24"/>
-        </w:rPr>
-        <w:t xml:space="preserve">Antagligen hänger det ihop med hur den hanterar indata. Då den ALLTID kopierar sista indata om </w:t>
-      </w:r>
-      <w:proofErr w:type="gramStart"/>
-      <w:r>
-        <w:rPr>
-          <w:sz w:val="24"/>
-          <w:szCs w:val="24"/>
-        </w:rPr>
-        <w:t>ej</w:t>
-      </w:r>
-      <w:proofErr w:type="gramEnd"/>
-      <w:r>
-        <w:rPr>
-          <w:sz w:val="24"/>
-          <w:szCs w:val="24"/>
-        </w:rPr>
-        <w:t xml:space="preserve"> fullständigt antal indata angetts (3 värden) </w:t>
-      </w:r>
-    </w:p>
-    <w:p>
-      <w:pPr>
-        <w:spacing w:after="0"/>
-        <w:rPr>
-          <w:sz w:val="24"/>
-          <w:szCs w:val="24"/>
-        </w:rPr>
-      </w:pPr>
-    </w:p>
-    <w:p>
-      <w:pPr>
-        <w:spacing w:after="0"/>
-        <w:rPr>
-          <w:sz w:val="24"/>
-          <w:szCs w:val="24"/>
-        </w:rPr>
-      </w:pPr>
-      <w:r>
-        <w:rPr>
-          <w:sz w:val="24"/>
-          <w:szCs w:val="24"/>
-        </w:rPr>
-        <w:t>Slutsats fel Test 7-</w:t>
-      </w:r>
-      <w:proofErr w:type="gramStart"/>
-      <w:r>
-        <w:rPr>
-          <w:sz w:val="24"/>
-          <w:szCs w:val="24"/>
-        </w:rPr>
-        <w:t xml:space="preserve">8:  </w:t>
-      </w:r>
-      <w:r>
-        <w:rPr>
-          <w:b/>
-          <w:sz w:val="24"/>
-          <w:szCs w:val="24"/>
-        </w:rPr>
-        <w:t>(</w:t>
-      </w:r>
-      <w:r>
+        <w:t xml:space="preserve"> av indata är fel, då programmet tar fler än 4 värden utan krasha/felmeddelande)</w:t>
+      </w:r>
+    </w:p>
+    <w:p>
+      <w:pPr>
+        <w:spacing w:after="0"/>
         <w:rPr>
           <w:b/>
           <w:color w:val="FF0000"/>
           <w:sz w:val="24"/>
           <w:szCs w:val="24"/>
         </w:rPr>
-        <w:t>Hantering</w:t>
-      </w:r>
-      <w:proofErr w:type="gramEnd"/>
-      <w:r>
+      </w:pPr>
+    </w:p>
+    <w:p>
+      <w:pPr>
+        <w:spacing w:after="0"/>
+        <w:rPr>
+          <w:sz w:val="32"/>
+          <w:szCs w:val="32"/>
+        </w:rPr>
+      </w:pPr>
+      <w:r>
+        <w:rPr>
+          <w:sz w:val="32"/>
+          <w:szCs w:val="32"/>
+        </w:rPr>
+        <w:t>Problemanalys</w:t>
+      </w:r>
+      <w:r>
+        <w:rPr>
+          <w:sz w:val="32"/>
+          <w:szCs w:val="32"/>
+        </w:rPr>
+        <w:t>Test 10-11(Test av värde 0)</w:t>
+      </w:r>
+      <w:r>
+        <w:rPr>
+          <w:sz w:val="32"/>
+          <w:szCs w:val="32"/>
+        </w:rPr>
+        <w:t>:</w:t>
+      </w:r>
+    </w:p>
+    <w:p>
+      <w:pPr>
+        <w:spacing w:after="0"/>
+        <w:rPr>
+          <w:sz w:val="24"/>
+          <w:szCs w:val="24"/>
+        </w:rPr>
+      </w:pPr>
+      <w:r>
+        <w:rPr>
+          <w:sz w:val="24"/>
+          <w:szCs w:val="24"/>
+        </w:rPr>
+        <w:t xml:space="preserve">Test 10 är test av </w:t>
+      </w:r>
+      <w:r>
+        <w:rPr>
+          <w:sz w:val="24"/>
+          <w:szCs w:val="24"/>
+        </w:rPr>
+        <w:t>att föra</w:t>
+      </w:r>
+      <w:r>
+        <w:rPr>
+          <w:sz w:val="24"/>
+          <w:szCs w:val="24"/>
+        </w:rPr>
+        <w:t xml:space="preserve"> in värdena (0, 10111, 60) till triangel. Jag förväntar mig </w:t>
+      </w:r>
+      <w:r>
+        <w:rPr>
+          <w:sz w:val="24"/>
+          <w:szCs w:val="24"/>
+        </w:rPr>
+        <w:t>Felmdeddelande/Krash</w:t>
+      </w:r>
+      <w:r>
+        <w:rPr>
+          <w:sz w:val="24"/>
+          <w:szCs w:val="24"/>
+        </w:rPr>
+        <w:t>. Men istället så skapas en oliksidig triangel.</w:t>
+      </w:r>
+    </w:p>
+    <w:p>
+      <w:pPr>
+        <w:spacing w:after="0"/>
+        <w:rPr>
+          <w:sz w:val="24"/>
+          <w:szCs w:val="24"/>
+        </w:rPr>
+      </w:pPr>
+    </w:p>
+    <w:p>
+      <w:pPr>
+        <w:spacing w:after="0"/>
+        <w:rPr>
+          <w:sz w:val="32"/>
+          <w:szCs w:val="32"/>
+        </w:rPr>
+      </w:pPr>
+      <w:r>
+        <w:rPr>
+          <w:sz w:val="24"/>
+          <w:szCs w:val="24"/>
+        </w:rPr>
+        <w:t>Därför gör jag Test 11 som är en fortsättning för kontrollera om</w:t>
+      </w:r>
+      <w:r>
+        <w:rPr>
+          <w:sz w:val="24"/>
+          <w:szCs w:val="24"/>
+        </w:rPr>
+        <w:t xml:space="preserve"> alla 0 värden räknas. Och så blir</w:t>
+      </w:r>
+      <w:r>
+        <w:rPr>
+          <w:sz w:val="24"/>
+          <w:szCs w:val="24"/>
+        </w:rPr>
+        <w:t xml:space="preserve"> slutsatsen då indata (</w:t>
+      </w:r>
+      <w:r>
+        <w:rPr>
+          <w:sz w:val="24"/>
+          <w:szCs w:val="24"/>
+        </w:rPr>
+        <w:t>0,0,</w:t>
+      </w:r>
+      <w:r>
+        <w:rPr>
+          <w:sz w:val="24"/>
+          <w:szCs w:val="24"/>
+        </w:rPr>
+        <w:t>0)</w:t>
+      </w:r>
+      <w:r>
+        <w:rPr>
+          <w:sz w:val="24"/>
+          <w:szCs w:val="24"/>
+        </w:rPr>
+        <w:t xml:space="preserve"> förs in så skapas en liksidig triangel.</w:t>
+      </w:r>
+    </w:p>
+    <w:p>
+      <w:pPr>
+        <w:spacing w:after="0"/>
+        <w:rPr>
+          <w:sz w:val="32"/>
+          <w:szCs w:val="32"/>
+        </w:rPr>
+      </w:pPr>
+    </w:p>
+    <w:p>
+      <w:pPr>
+        <w:spacing w:after="0"/>
         <w:rPr>
           <w:b/>
           <w:color w:val="FF0000"/>
           <w:sz w:val="24"/>
           <w:szCs w:val="24"/>
         </w:rPr>
-        <w:t xml:space="preserve"> av indata är fel, då programmet återanvänder sista indata upp till 3 värden. På grund av detta kastas heller inga </w:t>
-      </w:r>
-      <w:proofErr w:type="spellStart"/>
+      </w:pPr>
+      <w:r>
+        <w:rPr>
+          <w:sz w:val="24"/>
+          <w:szCs w:val="24"/>
+        </w:rPr>
+        <w:t>Slutsats fel Test 10-</w:t>
+      </w:r>
+      <w:r>
+        <w:rPr>
+          <w:sz w:val="24"/>
+          <w:szCs w:val="24"/>
+        </w:rPr>
+        <w:t>11: (Hantering</w:t>
+      </w:r>
       <w:r>
         <w:rPr>
           <w:b/>
@@ -1980,9 +2163,8 @@
           <w:sz w:val="24"/>
           <w:szCs w:val="24"/>
         </w:rPr>
-        <w:t>undantag/krash</w:t>
-      </w:r>
-      <w:proofErr w:type="spellEnd"/>
+        <w:t xml:space="preserve"> av värdet 0 är fel då det är ett godkänt värde</w:t>
+      </w:r>
       <w:r>
         <w:rPr>
           <w:b/>
@@ -1990,42 +2172,332 @@
           <w:sz w:val="24"/>
           <w:szCs w:val="24"/>
         </w:rPr>
-        <w:t xml:space="preserve"> om mindre än 3 värden anges </w:t>
-      </w:r>
-      <w:r>
-        <w:rPr>
-          <w:sz w:val="24"/>
-          <w:szCs w:val="24"/>
-        </w:rPr>
-        <w:t>)</w:t>
-      </w:r>
-    </w:p>
-    <w:p>
-      <w:pPr>
-        <w:spacing w:after="0"/>
-        <w:rPr>
-          <w:sz w:val="24"/>
-          <w:szCs w:val="24"/>
-        </w:rPr>
-      </w:pPr>
-    </w:p>
-    <w:p>
-      <w:pPr>
-        <w:spacing w:after="0"/>
-        <w:rPr>
-          <w:sz w:val="32"/>
-          <w:szCs w:val="32"/>
-        </w:rPr>
-      </w:pPr>
-    </w:p>
-    <w:p>
-      <w:pPr>
-        <w:spacing w:after="0"/>
-        <w:rPr>
-          <w:sz w:val="24"/>
-          <w:szCs w:val="24"/>
-        </w:rPr>
-      </w:pPr>
+        <w:t xml:space="preserve">, åtgärda eventuellt med </w:t>
+      </w:r>
+      <w:r>
+        <w:rPr>
+          <w:b/>
+          <w:color w:val="FF0000"/>
+          <w:sz w:val="24"/>
+          <w:szCs w:val="24"/>
+        </w:rPr>
+        <w:t>undantag för parametrar/indata av värde 0)</w:t>
+      </w:r>
+    </w:p>
+    <w:p>
+      <w:pPr>
+        <w:spacing w:after="0"/>
+        <w:rPr>
+          <w:sz w:val="32"/>
+          <w:szCs w:val="32"/>
+        </w:rPr>
+      </w:pPr>
+    </w:p>
+    <w:p>
+      <w:pPr>
+        <w:spacing w:after="0"/>
+        <w:rPr>
+          <w:sz w:val="32"/>
+          <w:szCs w:val="32"/>
+        </w:rPr>
+      </w:pPr>
+      <w:r>
+        <w:rPr>
+          <w:sz w:val="32"/>
+          <w:szCs w:val="32"/>
+        </w:rPr>
+        <w:t>Problemanalys</w:t>
+      </w:r>
+      <w:r>
+        <w:rPr>
+          <w:sz w:val="32"/>
+          <w:szCs w:val="32"/>
+        </w:rPr>
+        <w:t xml:space="preserve"> </w:t>
+      </w:r>
+      <w:r>
+        <w:rPr>
+          <w:sz w:val="32"/>
+          <w:szCs w:val="32"/>
+        </w:rPr>
+        <w:t>Test 12(Test av negativa tal)</w:t>
+      </w:r>
+      <w:r>
+        <w:rPr>
+          <w:sz w:val="32"/>
+          <w:szCs w:val="32"/>
+        </w:rPr>
+        <w:t>:</w:t>
+      </w:r>
+    </w:p>
+    <w:p>
+      <w:pPr>
+        <w:spacing w:after="0"/>
+        <w:rPr>
+          <w:sz w:val="24"/>
+          <w:szCs w:val="24"/>
+        </w:rPr>
+      </w:pPr>
+      <w:r>
+        <w:rPr>
+          <w:sz w:val="24"/>
+          <w:szCs w:val="24"/>
+        </w:rPr>
+        <w:t xml:space="preserve">Test 12 är test av negativa tal. Jag förväntar mig undantag/krash vid indata av (-10, 1, 5) . Men tyvärr väljer triangel.exe att hantera negativa tal som vanliga tal. </w:t>
+      </w:r>
+    </w:p>
+    <w:p>
+      <w:pPr>
+        <w:spacing w:after="0"/>
+        <w:rPr>
+          <w:sz w:val="24"/>
+          <w:szCs w:val="24"/>
+        </w:rPr>
+      </w:pPr>
+    </w:p>
+    <w:p>
+      <w:pPr>
+        <w:spacing w:after="0"/>
+        <w:rPr>
+          <w:b/>
+          <w:color w:val="FF0000"/>
+          <w:sz w:val="24"/>
+          <w:szCs w:val="24"/>
+        </w:rPr>
+      </w:pPr>
+      <w:r>
+        <w:rPr>
+          <w:sz w:val="24"/>
+          <w:szCs w:val="24"/>
+        </w:rPr>
+        <w:t xml:space="preserve">Slutsats fel Test </w:t>
+      </w:r>
+      <w:r>
+        <w:rPr>
+          <w:sz w:val="24"/>
+          <w:szCs w:val="24"/>
+        </w:rPr>
+        <w:t>12: (Hantering</w:t>
+      </w:r>
+      <w:r>
+        <w:rPr>
+          <w:b/>
+          <w:color w:val="FF0000"/>
+          <w:sz w:val="24"/>
+          <w:szCs w:val="24"/>
+        </w:rPr>
+        <w:t xml:space="preserve"> av negativa tal är fel då de tillåts, åtgärda eventuellt med </w:t>
+      </w:r>
+      <w:r>
+        <w:rPr>
+          <w:b/>
+          <w:color w:val="FF0000"/>
+          <w:sz w:val="24"/>
+          <w:szCs w:val="24"/>
+        </w:rPr>
+        <w:t>undantag för parametrar/indata &lt;</w:t>
+      </w:r>
+      <w:r>
+        <w:rPr>
+          <w:b/>
+          <w:color w:val="FF0000"/>
+          <w:sz w:val="24"/>
+          <w:szCs w:val="24"/>
+        </w:rPr>
+        <w:t>= 0 )</w:t>
+      </w:r>
+    </w:p>
+    <w:p>
+      <w:pPr>
+        <w:spacing w:after="0"/>
+        <w:rPr>
+          <w:b/>
+          <w:color w:val="FF0000"/>
+          <w:sz w:val="24"/>
+          <w:szCs w:val="24"/>
+        </w:rPr>
+      </w:pPr>
+    </w:p>
+    <w:p>
+      <w:pPr>
+        <w:spacing w:after="0"/>
+        <w:rPr>
+          <w:sz w:val="32"/>
+          <w:szCs w:val="32"/>
+        </w:rPr>
+      </w:pPr>
+      <w:r>
+        <w:rPr>
+          <w:sz w:val="32"/>
+          <w:szCs w:val="32"/>
+        </w:rPr>
+        <w:t>Problemanalys</w:t>
+      </w:r>
+      <w:r>
+        <w:rPr>
+          <w:sz w:val="32"/>
+          <w:szCs w:val="32"/>
+        </w:rPr>
+        <w:t>Test 13(Test av indata av typ string)</w:t>
+      </w:r>
+      <w:r>
+        <w:rPr>
+          <w:sz w:val="32"/>
+          <w:szCs w:val="32"/>
+        </w:rPr>
+        <w:t>:</w:t>
+      </w:r>
+    </w:p>
+    <w:p>
+      <w:pPr>
+        <w:spacing w:after="0"/>
+        <w:rPr>
+          <w:sz w:val="24"/>
+          <w:szCs w:val="24"/>
+        </w:rPr>
+      </w:pPr>
+      <w:r>
+        <w:rPr>
+          <w:sz w:val="24"/>
+          <w:szCs w:val="24"/>
+        </w:rPr>
+        <w:t xml:space="preserve">Test 13 är test av indata av typ string. Som i detta </w:t>
+      </w:r>
+      <w:r>
+        <w:rPr>
+          <w:sz w:val="24"/>
+          <w:szCs w:val="24"/>
+        </w:rPr>
+        <w:t>fall</w:t>
+      </w:r>
+      <w:r>
+        <w:rPr>
+          <w:sz w:val="24"/>
+          <w:szCs w:val="24"/>
+        </w:rPr>
+        <w:t xml:space="preserve"> får representeras av ”kalle”. Jag förväntar mig krash/felmeddelande. Och får som resultat en Format Exception message, men samtidigt </w:t>
+      </w:r>
+      <w:r>
+        <w:rPr>
+          <w:sz w:val="24"/>
+          <w:szCs w:val="24"/>
+        </w:rPr>
+        <w:t>kraschar</w:t>
+      </w:r>
+      <w:r>
+        <w:rPr>
+          <w:sz w:val="24"/>
+          <w:szCs w:val="24"/>
+        </w:rPr>
+        <w:t xml:space="preserve"> programmet. Hr kanske det hade varit bra med inkapsling av data så att data av typen string ej kan matas in.</w:t>
+      </w:r>
+    </w:p>
+    <w:p>
+      <w:pPr>
+        <w:spacing w:after="0"/>
+        <w:rPr>
+          <w:sz w:val="24"/>
+          <w:szCs w:val="24"/>
+        </w:rPr>
+      </w:pPr>
+    </w:p>
+    <w:p>
+      <w:pPr>
+        <w:spacing w:after="0"/>
+        <w:rPr>
+          <w:b/>
+          <w:color w:val="FF0000"/>
+          <w:sz w:val="24"/>
+          <w:szCs w:val="24"/>
+        </w:rPr>
+      </w:pPr>
+      <w:r>
+        <w:rPr>
+          <w:sz w:val="24"/>
+          <w:szCs w:val="24"/>
+        </w:rPr>
+        <w:t xml:space="preserve">Slutsats fel Test </w:t>
+      </w:r>
+      <w:r>
+        <w:rPr>
+          <w:sz w:val="24"/>
+          <w:szCs w:val="24"/>
+        </w:rPr>
+        <w:t>13: (Hantering</w:t>
+      </w:r>
+      <w:r>
+        <w:rPr>
+          <w:b/>
+          <w:color w:val="FF0000"/>
+          <w:sz w:val="24"/>
+          <w:szCs w:val="24"/>
+        </w:rPr>
+        <w:t xml:space="preserve"> av data av typen String är bristfällig, </w:t>
+      </w:r>
+      <w:r>
+        <w:rPr>
+          <w:b/>
+          <w:color w:val="FF0000"/>
+          <w:sz w:val="24"/>
+          <w:szCs w:val="24"/>
+        </w:rPr>
+        <w:t>åtgärda</w:t>
+      </w:r>
+      <w:r>
+        <w:rPr>
+          <w:b/>
+          <w:color w:val="FF0000"/>
+          <w:sz w:val="24"/>
+          <w:szCs w:val="24"/>
+        </w:rPr>
+        <w:t xml:space="preserve"> fel med inkapsling av string data.)</w:t>
+      </w:r>
+    </w:p>
+    <w:p>
+      <w:pPr>
+        <w:spacing w:after="0"/>
+        <w:rPr>
+          <w:sz w:val="32"/>
+          <w:szCs w:val="32"/>
+        </w:rPr>
+      </w:pPr>
+    </w:p>
+    <w:p>
+      <w:pPr>
+        <w:spacing w:after="0"/>
+        <w:rPr>
+          <w:b/>
+          <w:color w:val="FF0000"/>
+          <w:sz w:val="24"/>
+          <w:szCs w:val="24"/>
+        </w:rPr>
+      </w:pPr>
+    </w:p>
+    <w:p>
+      <w:pPr>
+        <w:spacing w:after="0"/>
+        <w:rPr>
+          <w:sz w:val="24"/>
+          <w:szCs w:val="24"/>
+        </w:rPr>
+      </w:pPr>
+    </w:p>
+    <w:p>
+      <w:pPr>
+        <w:spacing w:after="0"/>
+        <w:jc w:val="right"/>
+        <w:rPr>
+          <w:sz w:val="32"/>
+          <w:szCs w:val="32"/>
+        </w:rPr>
+      </w:pPr>
+      <w:r>
+        <w:rPr>
+          <w:sz w:val="32"/>
+          <w:szCs w:val="32"/>
+        </w:rPr>
+        <w:t>/David Grenmyr</w:t>
+      </w:r>
     </w:p>
     <w:p>
       <w:pPr>

</xml_diff>